<commit_message>
add highestValue() and its tests
</commit_message>
<xml_diff>
--- a/documents/week1.docx
+++ b/documents/week1.docx
@@ -1,6 +1,6 @@
 
 <file path=word/document.xml><?xml version="1.0" encoding="utf-8"?>
-<w:document xmlns:wpc="http://schemas.microsoft.com/office/word/2010/wordprocessingCanvas" xmlns:cx="http://schemas.microsoft.com/office/drawing/2014/chartex" xmlns:cx1="http://schemas.microsoft.com/office/drawing/2015/9/8/chartex" xmlns:cx2="http://schemas.microsoft.com/office/drawing/2015/10/21/chartex" xmlns:cx3="http://schemas.microsoft.com/office/drawing/2016/5/9/chartex" xmlns:cx4="http://schemas.microsoft.com/office/drawing/2016/5/10/chartex" xmlns:cx5="http://schemas.microsoft.com/office/drawing/2016/5/11/chartex" xmlns:cx6="http://schemas.microsoft.com/office/drawing/2016/5/12/chartex" xmlns:cx7="http://schemas.microsoft.com/office/drawing/2016/5/13/chartex" xmlns:cx8="http://schemas.microsoft.com/office/drawing/2016/5/14/chartex" xmlns:mc="http://schemas.openxmlformats.org/markup-compatibility/2006" xmlns:aink="http://schemas.microsoft.com/office/drawing/2016/ink" xmlns:am3d="http://schemas.microsoft.com/office/drawing/2017/model3d" xmlns:o="urn:schemas-microsoft-com:office:office" xmlns:r="http://schemas.openxmlformats.org/officeDocument/2006/relationships" xmlns:m="http://schemas.openxmlformats.org/officeDocument/2006/math" xmlns:v="urn:schemas-microsoft-com:vml" xmlns:wp14="http://schemas.microsoft.com/office/word/2010/wordprocessingDrawing" xmlns:wp="http://schemas.openxmlformats.org/drawingml/2006/wordprocessingDrawing" xmlns:w10="urn:schemas-microsoft-com:office:word" xmlns:w="http://schemas.openxmlformats.org/wordprocessingml/2006/main" xmlns:w14="http://schemas.microsoft.com/office/word/2010/wordml" xmlns:w15="http://schemas.microsoft.com/office/word/2012/wordml" xmlns:w16cid="http://schemas.microsoft.com/office/word/2016/wordml/cid" xmlns:w16se="http://schemas.microsoft.com/office/word/2015/wordml/symex" xmlns:wpg="http://schemas.microsoft.com/office/word/2010/wordprocessingGroup" xmlns:wpi="http://schemas.microsoft.com/office/word/2010/wordprocessingInk" xmlns:wne="http://schemas.microsoft.com/office/word/2006/wordml" xmlns:wps="http://schemas.microsoft.com/office/word/2010/wordprocessingShape" mc:Ignorable="w14 w15 w16se w16cid wp14">
+<w:document xmlns:wpc="http://schemas.microsoft.com/office/word/2010/wordprocessingCanvas" xmlns:cx="http://schemas.microsoft.com/office/drawing/2014/chartex" xmlns:cx1="http://schemas.microsoft.com/office/drawing/2015/9/8/chartex" xmlns:cx2="http://schemas.microsoft.com/office/drawing/2015/10/21/chartex" xmlns:mc="http://schemas.openxmlformats.org/markup-compatibility/2006" xmlns:o="urn:schemas-microsoft-com:office:office" xmlns:r="http://schemas.openxmlformats.org/officeDocument/2006/relationships" xmlns:m="http://schemas.openxmlformats.org/officeDocument/2006/math" xmlns:v="urn:schemas-microsoft-com:vml" xmlns:wp14="http://schemas.microsoft.com/office/word/2010/wordprocessingDrawing" xmlns:wp="http://schemas.openxmlformats.org/drawingml/2006/wordprocessingDrawing" xmlns:w10="urn:schemas-microsoft-com:office:word" xmlns:w="http://schemas.openxmlformats.org/wordprocessingml/2006/main" xmlns:w14="http://schemas.microsoft.com/office/word/2010/wordml" xmlns:w15="http://schemas.microsoft.com/office/word/2012/wordml" xmlns:w16se="http://schemas.microsoft.com/office/word/2015/wordml/symex" xmlns:wpg="http://schemas.microsoft.com/office/word/2010/wordprocessingGroup" xmlns:wpi="http://schemas.microsoft.com/office/word/2010/wordprocessingInk" xmlns:wne="http://schemas.microsoft.com/office/word/2006/wordml" xmlns:wps="http://schemas.microsoft.com/office/word/2010/wordprocessingShape" mc:Ignorable="w14 w15 w16se wp14">
   <w:body>
     <w:p>
       <w:pPr>
@@ -65,15 +65,7 @@
         <w:pStyle w:val="BodyText"/>
       </w:pPr>
       <w:r>
-        <w:t xml:space="preserve">The following unit tests can be run using only IntelliJ IDEA and a building tool called Gradle. We recommend </w:t>
-      </w:r>
-      <w:proofErr w:type="gramStart"/>
-      <w:r>
-        <w:t>to make</w:t>
-      </w:r>
-      <w:proofErr w:type="gramEnd"/>
-      <w:r>
-        <w:t xml:space="preserve"> these assignments under a Linux distribution (e.g.: Ubuntu).</w:t>
+        <w:t>The following unit tests can be run using only IntelliJ IDEA and a building tool called Gradle. We recommend to make these assignments under a Linux distribution (e.g.: Ubuntu).</w:t>
       </w:r>
     </w:p>
     <w:p>
@@ -167,7 +159,7 @@
       <w:r>
         <w:rPr>
           <w:noProof/>
-          <w:lang w:val="en-GB" w:eastAsia="en-GB" w:bidi="ar-SA"/>
+          <w:lang w:eastAsia="en-US" w:bidi="ar-SA"/>
         </w:rPr>
         <w:drawing>
           <wp:anchor distT="0" distB="0" distL="0" distR="0" simplePos="0" relativeHeight="2" behindDoc="0" locked="0" layoutInCell="1" allowOverlap="1" wp14:anchorId="5BE124CE" wp14:editId="674DC99A">
@@ -381,7 +373,7 @@
       <w:r>
         <w:rPr>
           <w:noProof/>
-          <w:lang w:val="en-GB" w:eastAsia="en-GB" w:bidi="ar-SA"/>
+          <w:lang w:eastAsia="en-US" w:bidi="ar-SA"/>
         </w:rPr>
         <w:drawing>
           <wp:anchor distT="0" distB="0" distL="0" distR="0" simplePos="0" relativeHeight="4" behindDoc="0" locked="0" layoutInCell="1" allowOverlap="1" wp14:anchorId="2E3BFFD3" wp14:editId="4ED20430">
@@ -489,7 +481,7 @@
             <w:r>
               <w:rPr>
                 <w:noProof/>
-                <w:lang w:val="en-GB" w:eastAsia="en-GB" w:bidi="ar-SA"/>
+                <w:lang w:eastAsia="en-US" w:bidi="ar-SA"/>
               </w:rPr>
               <w:drawing>
                 <wp:anchor distT="0" distB="0" distL="0" distR="0" simplePos="0" relativeHeight="5" behindDoc="0" locked="0" layoutInCell="1" allowOverlap="1" wp14:anchorId="69F78AAA" wp14:editId="588F84CE">
@@ -892,7 +884,7 @@
       <w:r>
         <w:rPr>
           <w:noProof/>
-          <w:lang w:val="en-GB" w:eastAsia="en-GB" w:bidi="ar-SA"/>
+          <w:lang w:eastAsia="en-US" w:bidi="ar-SA"/>
         </w:rPr>
         <w:drawing>
           <wp:anchor distT="0" distB="0" distL="0" distR="0" simplePos="0" relativeHeight="3" behindDoc="0" locked="0" layoutInCell="1" allowOverlap="1" wp14:anchorId="14E6C601" wp14:editId="7446CECE">
@@ -1508,17 +1500,15 @@
     <w:p>
       <w:pPr>
         <w:pStyle w:val="BodyText"/>
-      </w:pPr>
-      <w:r>
-        <w:t xml:space="preserve">Based on the complexities of methods, more than one test case can be created for a method. However, in the current case, the tests are easy to be implemented </w:t>
-      </w:r>
-      <w:proofErr w:type="gramStart"/>
-      <w:r>
-        <w:t>and also</w:t>
-      </w:r>
-      <w:proofErr w:type="gramEnd"/>
-      <w:r>
-        <w:t xml:space="preserve"> do not interfere each other, therefore the tests can be combined (such as checking the data size and diagnosing if the data is empty or not).</w:t>
+        <w:rPr>
+          <w:i/>
+        </w:rPr>
+      </w:pPr>
+      <w:r>
+        <w:rPr>
+          <w:i/>
+        </w:rPr>
+        <w:t>Based on the complexities of methods, more than one test case can be created for a method. However, in the current case, the tests are easy to be implemented and also do not interfere each other, therefore the tests can be combined (such as checking the data size and diagnosing if the data is empty or not).</w:t>
       </w:r>
     </w:p>
     <w:p>
@@ -1543,6 +1533,7 @@
       </w:pPr>
       <w:r>
         <w:rPr>
+          <w:i/>
           <w:iCs/>
         </w:rPr>
         <w:t xml:space="preserve">Mostly </w:t>
@@ -1550,6 +1541,7 @@
       <w:proofErr w:type="spellStart"/>
       <w:r>
         <w:rPr>
+          <w:i/>
           <w:iCs/>
         </w:rPr>
         <w:t>assertEquals</w:t>
@@ -1557,6 +1549,7 @@
       <w:proofErr w:type="spellEnd"/>
       <w:r>
         <w:rPr>
+          <w:i/>
           <w:iCs/>
         </w:rPr>
         <w:t>/</w:t>
@@ -1564,6 +1557,7 @@
       <w:proofErr w:type="spellStart"/>
       <w:r>
         <w:rPr>
+          <w:i/>
           <w:iCs/>
         </w:rPr>
         <w:t>NotEquals</w:t>
@@ -1571,6 +1565,7 @@
       <w:proofErr w:type="spellEnd"/>
       <w:r>
         <w:rPr>
+          <w:i/>
           <w:iCs/>
         </w:rPr>
         <w:t xml:space="preserve"> and </w:t>
@@ -1578,6 +1573,7 @@
       <w:proofErr w:type="spellStart"/>
       <w:r>
         <w:rPr>
+          <w:i/>
           <w:iCs/>
         </w:rPr>
         <w:t>assertTrue</w:t>
@@ -1585,12 +1581,14 @@
       <w:proofErr w:type="spellEnd"/>
       <w:r>
         <w:rPr>
+          <w:i/>
           <w:iCs/>
         </w:rPr>
         <w:t>/False</w:t>
       </w:r>
       <w:r>
         <w:rPr>
+          <w:i/>
           <w:iCs/>
         </w:rPr>
         <w:t>.</w:t>
@@ -1611,8 +1609,14 @@
     <w:p>
       <w:pPr>
         <w:pStyle w:val="BodyText"/>
-      </w:pPr>
-      <w:r>
+        <w:rPr>
+          <w:i/>
+        </w:rPr>
+      </w:pPr>
+      <w:r>
+        <w:rPr>
+          <w:i/>
+        </w:rPr>
         <w:t>All the tests return good results.</w:t>
       </w:r>
     </w:p>
@@ -1631,20 +1635,35 @@
     <w:p>
       <w:pPr>
         <w:pStyle w:val="BodyText"/>
-      </w:pPr>
-      <w:r>
+        <w:rPr>
+          <w:i/>
+        </w:rPr>
+      </w:pPr>
+      <w:r>
+        <w:rPr>
+          <w:i/>
+        </w:rPr>
         <w:lastRenderedPageBreak/>
         <w:t xml:space="preserve">No, since the tests are </w:t>
       </w:r>
       <w:r>
+        <w:rPr>
+          <w:i/>
+        </w:rPr>
         <w:t xml:space="preserve">isolated, which is a behavior of Junit that new instance of </w:t>
       </w:r>
       <w:proofErr w:type="spellStart"/>
       <w:r>
+        <w:rPr>
+          <w:i/>
+        </w:rPr>
         <w:t>BasicStatisticTest</w:t>
       </w:r>
       <w:proofErr w:type="spellEnd"/>
       <w:r>
+        <w:rPr>
+          <w:i/>
+        </w:rPr>
         <w:t xml:space="preserve"> will be created for each test method. </w:t>
       </w:r>
     </w:p>
@@ -1663,8 +1682,14 @@
     <w:p>
       <w:pPr>
         <w:pStyle w:val="BodyText"/>
-      </w:pPr>
-      <w:r>
+        <w:rPr>
+          <w:i/>
+        </w:rPr>
+      </w:pPr>
+      <w:r>
+        <w:rPr>
+          <w:i/>
+        </w:rPr>
         <w:t xml:space="preserve">For each method it is clear to see what kind of test will be performed, and what to be expected as the results. </w:t>
       </w:r>
     </w:p>
@@ -1683,8 +1708,14 @@
     <w:p>
       <w:pPr>
         <w:pStyle w:val="BodyText"/>
-      </w:pPr>
-      <w:r>
+        <w:rPr>
+          <w:i/>
+        </w:rPr>
+      </w:pPr>
+      <w:r>
+        <w:rPr>
+          <w:i/>
+        </w:rPr>
         <w:t>Only trivial instantiations, the mutually used object(s) between methods are initially created.</w:t>
       </w:r>
     </w:p>
@@ -1703,12 +1734,16 @@
     <w:p>
       <w:pPr>
         <w:pStyle w:val="BodyText"/>
-      </w:pPr>
-      <w:r>
+        <w:rPr>
+          <w:i/>
+        </w:rPr>
+      </w:pPr>
+      <w:r>
+        <w:rPr>
+          <w:i/>
+        </w:rPr>
         <w:t>We believe that the tests that we have written provide a clear and comprehensible structure to the readers.</w:t>
       </w:r>
-      <w:bookmarkStart w:id="2" w:name="_GoBack"/>
-      <w:bookmarkEnd w:id="2"/>
     </w:p>
     <w:p>
       <w:pPr>
@@ -2109,9 +2144,15 @@
           <w:ilvl w:val="0"/>
           <w:numId w:val="4"/>
         </w:numPr>
-      </w:pPr>
-      <w:r>
-        <w:t>____________________________________________________________________________________________________________________________________________________________________________________________________________________________________________________________ .</w:t>
+        <w:rPr>
+          <w:i/>
+        </w:rPr>
+      </w:pPr>
+      <w:r>
+        <w:rPr>
+          <w:i/>
+        </w:rPr>
+        <w:t>Yes.</w:t>
       </w:r>
     </w:p>
     <w:p>
@@ -2124,6 +2165,31 @@
       </w:pPr>
       <w:r>
         <w:t>Did you decide to catch the exceptions by using the property:</w:t>
+      </w:r>
+    </w:p>
+    <w:p>
+      <w:pPr>
+        <w:pStyle w:val="BodyText"/>
+        <w:pBdr>
+          <w:bottom w:val="single" w:sz="8" w:space="6" w:color="000000"/>
+        </w:pBdr>
+        <w:ind w:left="720"/>
+      </w:pPr>
+      <w:r>
+        <w:t>@</w:t>
+      </w:r>
+      <w:proofErr w:type="gramStart"/>
+      <w:r>
+        <w:t>Expect(</w:t>
+      </w:r>
+      <w:proofErr w:type="spellStart"/>
+      <w:proofErr w:type="gramEnd"/>
+      <w:r>
+        <w:t>AnException.class</w:t>
+      </w:r>
+      <w:proofErr w:type="spellEnd"/>
+      <w:r>
+        <w:t>)? Did you think of any other method to check whether the exception was thrown correctly? If so, what are the advantages/disadvantages of such method?</w:t>
       </w:r>
     </w:p>
     <w:p>
@@ -2134,20 +2200,60 @@
           <w:numId w:val="4"/>
         </w:numPr>
         <w:pBdr>
-          <w:bottom w:val="single" w:sz="8" w:space="2" w:color="000000"/>
+          <w:bottom w:val="single" w:sz="8" w:space="6" w:color="000000"/>
         </w:pBdr>
-      </w:pPr>
-      <w:r>
+        <w:rPr>
+          <w:i/>
+        </w:rPr>
+      </w:pPr>
+      <w:r>
+        <w:rPr>
+          <w:i/>
+        </w:rPr>
         <w:lastRenderedPageBreak/>
-        <w:t>@Expect(</w:t>
+        <w:t>No, I used @</w:t>
+      </w:r>
+      <w:proofErr w:type="gramStart"/>
+      <w:r>
+        <w:rPr>
+          <w:i/>
+        </w:rPr>
+        <w:t>Test(</w:t>
+      </w:r>
+      <w:proofErr w:type="gramEnd"/>
+      <w:r>
+        <w:rPr>
+          <w:i/>
+        </w:rPr>
+        <w:t xml:space="preserve">expected = </w:t>
       </w:r>
       <w:proofErr w:type="spellStart"/>
       <w:r>
+        <w:rPr>
+          <w:i/>
+        </w:rPr>
         <w:t>AnException.class</w:t>
       </w:r>
       <w:proofErr w:type="spellEnd"/>
       <w:r>
-        <w:t>)? Did you think of any other method to check whether the exception was thrown correctly? If so, what are the advantages/disadvantages of such method?</w:t>
+        <w:rPr>
+          <w:i/>
+        </w:rPr>
+        <w:t>). I create a condition inside the function (If the list is empty, throw “</w:t>
+      </w:r>
+      <w:proofErr w:type="spellStart"/>
+      <w:r>
+        <w:rPr>
+          <w:i/>
+        </w:rPr>
+        <w:t>IndexOutOfBoundsException</w:t>
+      </w:r>
+      <w:proofErr w:type="spellEnd"/>
+      <w:r>
+        <w:rPr>
+          <w:i/>
+        </w:rPr>
+        <w:t>”)</w:t>
       </w:r>
     </w:p>
     <w:p>
@@ -2179,7 +2285,12 @@
         <w:pStyle w:val="BodyText"/>
       </w:pPr>
       <w:r>
-        <w:t>Complete the assignment 3.11.3 “HashMap” at page 47 from the book “Practical JUnit testing”.</w:t>
+        <w:t xml:space="preserve">Complete the assignment 3.11.3 “HashMap” at page 47 from the book </w:t>
+      </w:r>
+      <w:bookmarkStart w:id="2" w:name="_GoBack"/>
+      <w:bookmarkEnd w:id="2"/>
+      <w:r>
+        <w:t>“Practical JUnit testing”.</w:t>
       </w:r>
       <w:bookmarkStart w:id="3" w:name="__RefHeading___Toc966_2027653952"/>
     </w:p>
@@ -2235,7 +2346,7 @@
 </file>
 
 <file path=word/numbering.xml><?xml version="1.0" encoding="utf-8"?>
-<w:numbering xmlns:wpc="http://schemas.microsoft.com/office/word/2010/wordprocessingCanvas" xmlns:cx="http://schemas.microsoft.com/office/drawing/2014/chartex" xmlns:cx1="http://schemas.microsoft.com/office/drawing/2015/9/8/chartex" xmlns:cx2="http://schemas.microsoft.com/office/drawing/2015/10/21/chartex" xmlns:cx3="http://schemas.microsoft.com/office/drawing/2016/5/9/chartex" xmlns:cx4="http://schemas.microsoft.com/office/drawing/2016/5/10/chartex" xmlns:cx5="http://schemas.microsoft.com/office/drawing/2016/5/11/chartex" xmlns:cx6="http://schemas.microsoft.com/office/drawing/2016/5/12/chartex" xmlns:cx7="http://schemas.microsoft.com/office/drawing/2016/5/13/chartex" xmlns:cx8="http://schemas.microsoft.com/office/drawing/2016/5/14/chartex" xmlns:mc="http://schemas.openxmlformats.org/markup-compatibility/2006" xmlns:aink="http://schemas.microsoft.com/office/drawing/2016/ink" xmlns:am3d="http://schemas.microsoft.com/office/drawing/2017/model3d" xmlns:o="urn:schemas-microsoft-com:office:office" xmlns:r="http://schemas.openxmlformats.org/officeDocument/2006/relationships" xmlns:m="http://schemas.openxmlformats.org/officeDocument/2006/math" xmlns:v="urn:schemas-microsoft-com:vml" xmlns:wp14="http://schemas.microsoft.com/office/word/2010/wordprocessingDrawing" xmlns:wp="http://schemas.openxmlformats.org/drawingml/2006/wordprocessingDrawing" xmlns:w10="urn:schemas-microsoft-com:office:word" xmlns:w="http://schemas.openxmlformats.org/wordprocessingml/2006/main" xmlns:w14="http://schemas.microsoft.com/office/word/2010/wordml" xmlns:w15="http://schemas.microsoft.com/office/word/2012/wordml" xmlns:w16cid="http://schemas.microsoft.com/office/word/2016/wordml/cid" xmlns:w16se="http://schemas.microsoft.com/office/word/2015/wordml/symex" xmlns:wpg="http://schemas.microsoft.com/office/word/2010/wordprocessingGroup" xmlns:wpi="http://schemas.microsoft.com/office/word/2010/wordprocessingInk" xmlns:wne="http://schemas.microsoft.com/office/word/2006/wordml" xmlns:wps="http://schemas.microsoft.com/office/word/2010/wordprocessingShape" mc:Ignorable="w14 w15 w16se w16cid wp14">
+<w:numbering xmlns:wpc="http://schemas.microsoft.com/office/word/2010/wordprocessingCanvas" xmlns:cx="http://schemas.microsoft.com/office/drawing/2014/chartex" xmlns:cx1="http://schemas.microsoft.com/office/drawing/2015/9/8/chartex" xmlns:cx2="http://schemas.microsoft.com/office/drawing/2015/10/21/chartex" xmlns:mc="http://schemas.openxmlformats.org/markup-compatibility/2006" xmlns:o="urn:schemas-microsoft-com:office:office" xmlns:r="http://schemas.openxmlformats.org/officeDocument/2006/relationships" xmlns:m="http://schemas.openxmlformats.org/officeDocument/2006/math" xmlns:v="urn:schemas-microsoft-com:vml" xmlns:wp14="http://schemas.microsoft.com/office/word/2010/wordprocessingDrawing" xmlns:wp="http://schemas.openxmlformats.org/drawingml/2006/wordprocessingDrawing" xmlns:w10="urn:schemas-microsoft-com:office:word" xmlns:w="http://schemas.openxmlformats.org/wordprocessingml/2006/main" xmlns:w14="http://schemas.microsoft.com/office/word/2010/wordml" xmlns:w15="http://schemas.microsoft.com/office/word/2012/wordml" xmlns:w16se="http://schemas.microsoft.com/office/word/2015/wordml/symex" xmlns:wpg="http://schemas.microsoft.com/office/word/2010/wordprocessingGroup" xmlns:wpi="http://schemas.microsoft.com/office/word/2010/wordprocessingInk" xmlns:wne="http://schemas.microsoft.com/office/word/2006/wordml" xmlns:wps="http://schemas.microsoft.com/office/word/2010/wordprocessingShape" mc:Ignorable="w14 w15 w16se wp14">
   <w:abstractNum w:abstractNumId="0" w15:restartNumberingAfterBreak="0">
     <w:nsid w:val="0CB81ED9"/>
     <w:multiLevelType w:val="multilevel"/>
@@ -2662,7 +2773,7 @@
 </file>
 
 <file path=word/styles.xml><?xml version="1.0" encoding="utf-8"?>
-<w:styles xmlns:mc="http://schemas.openxmlformats.org/markup-compatibility/2006" xmlns:r="http://schemas.openxmlformats.org/officeDocument/2006/relationships" xmlns:w="http://schemas.openxmlformats.org/wordprocessingml/2006/main" xmlns:w14="http://schemas.microsoft.com/office/word/2010/wordml" xmlns:w15="http://schemas.microsoft.com/office/word/2012/wordml" xmlns:w16cid="http://schemas.microsoft.com/office/word/2016/wordml/cid" xmlns:w16se="http://schemas.microsoft.com/office/word/2015/wordml/symex" mc:Ignorable="w14 w15 w16se w16cid">
+<w:styles xmlns:mc="http://schemas.openxmlformats.org/markup-compatibility/2006" xmlns:r="http://schemas.openxmlformats.org/officeDocument/2006/relationships" xmlns:w="http://schemas.openxmlformats.org/wordprocessingml/2006/main" xmlns:w14="http://schemas.microsoft.com/office/word/2010/wordml" xmlns:w15="http://schemas.microsoft.com/office/word/2012/wordml" xmlns:w16se="http://schemas.microsoft.com/office/word/2015/wordml/symex" mc:Ignorable="w14 w15 w16se">
   <w:docDefaults>
     <w:rPrDefault>
       <w:rPr>
@@ -2679,7 +2790,7 @@
       </w:pPr>
     </w:pPrDefault>
   </w:docDefaults>
-  <w:latentStyles w:defLockedState="0" w:defUIPriority="99" w:defSemiHidden="0" w:defUnhideWhenUsed="0" w:defQFormat="0" w:count="375">
+  <w:latentStyles w:defLockedState="0" w:defUIPriority="99" w:defSemiHidden="0" w:defUnhideWhenUsed="0" w:defQFormat="0" w:count="373">
     <w:lsdException w:name="Normal" w:uiPriority="0" w:qFormat="1"/>
     <w:lsdException w:name="heading 1" w:uiPriority="9" w:qFormat="1"/>
     <w:lsdException w:name="heading 2" w:semiHidden="1" w:uiPriority="9" w:unhideWhenUsed="1" w:qFormat="1"/>
@@ -3053,8 +3164,6 @@
     <w:lsdException w:name="List Table 7 Colorful Accent 6" w:uiPriority="52"/>
     <w:lsdException w:name="Mention" w:semiHidden="1" w:unhideWhenUsed="1"/>
     <w:lsdException w:name="Smart Hyperlink" w:semiHidden="1" w:unhideWhenUsed="1"/>
-    <w:lsdException w:name="Hashtag" w:semiHidden="1" w:unhideWhenUsed="1"/>
-    <w:lsdException w:name="Unresolved Mention" w:semiHidden="1" w:unhideWhenUsed="1"/>
   </w:latentStyles>
   <w:style w:type="paragraph" w:default="1" w:styleId="Normal">
     <w:name w:val="Normal"/>
@@ -3534,10 +3643,10 @@
   <a:themeElements>
     <a:clrScheme name="Office">
       <a:dk1>
-        <a:sysClr val="windowText" lastClr="000000"/>
+        <a:sysClr val="windowText" lastClr="DCDCDC"/>
       </a:dk1>
       <a:lt1>
-        <a:sysClr val="window" lastClr="FFFFFF"/>
+        <a:sysClr val="window" lastClr="2D2D2D"/>
       </a:lt1>
       <a:dk2>
         <a:srgbClr val="44546A"/>
@@ -3791,6 +3900,21 @@
 </file>
 
 <file path=customXml/item1.xml><?xml version="1.0" encoding="utf-8"?>
+<?mso-contentType ?>
+<FormTemplates xmlns="http://schemas.microsoft.com/sharepoint/v3/contenttype/forms">
+  <Display>DocumentLibraryForm</Display>
+  <Edit>DocumentLibraryForm</Edit>
+  <New>DocumentLibraryForm</New>
+</FormTemplates>
+</file>
+
+<file path=customXml/item2.xml><?xml version="1.0" encoding="utf-8"?>
+<p:properties xmlns:p="http://schemas.microsoft.com/office/2006/metadata/properties" xmlns:xsi="http://www.w3.org/2001/XMLSchema-instance" xmlns:pc="http://schemas.microsoft.com/office/infopath/2007/PartnerControls">
+  <documentManagement/>
+</p:properties>
+</file>
+
+<file path=customXml/item3.xml><?xml version="1.0" encoding="utf-8"?>
 <ct:contentTypeSchema xmlns:ct="http://schemas.microsoft.com/office/2006/metadata/contentType" xmlns:ma="http://schemas.microsoft.com/office/2006/metadata/properties/metaAttributes" ct:_="" ma:_="" ma:contentTypeName="Document" ma:contentTypeID="0x0101009AEBE13AE0DDFE43923AE2E8408F33E2" ma:contentTypeVersion="0" ma:contentTypeDescription="Create a new document." ma:contentTypeScope="" ma:versionID="66800239512c70691cd8d08b66fe9337">
   <xsd:schema xmlns:xsd="http://www.w3.org/2001/XMLSchema" xmlns:xs="http://www.w3.org/2001/XMLSchema" xmlns:p="http://schemas.microsoft.com/office/2006/metadata/properties" targetNamespace="http://schemas.microsoft.com/office/2006/metadata/properties" ma:root="true" ma:fieldsID="067e30616eeadeb776f014c5fbcfd813">
     <xsd:element name="properties">
@@ -3904,33 +4028,10 @@
 </ct:contentTypeSchema>
 </file>
 
-<file path=customXml/item2.xml><?xml version="1.0" encoding="utf-8"?>
-<p:properties xmlns:p="http://schemas.microsoft.com/office/2006/metadata/properties" xmlns:xsi="http://www.w3.org/2001/XMLSchema-instance" xmlns:pc="http://schemas.microsoft.com/office/infopath/2007/PartnerControls">
-  <documentManagement/>
-</p:properties>
-</file>
-
-<file path=customXml/item3.xml><?xml version="1.0" encoding="utf-8"?>
-<?mso-contentType ?>
-<FormTemplates xmlns="http://schemas.microsoft.com/sharepoint/v3/contenttype/forms">
-  <Display>DocumentLibraryForm</Display>
-  <Edit>DocumentLibraryForm</Edit>
-  <New>DocumentLibraryForm</New>
-</FormTemplates>
-</file>
-
 <file path=customXml/itemProps1.xml><?xml version="1.0" encoding="utf-8"?>
-<ds:datastoreItem xmlns:ds="http://schemas.openxmlformats.org/officeDocument/2006/customXml" ds:itemID="{EE62FD70-F521-444D-BEC7-ED1E52E39CAF}">
+<ds:datastoreItem xmlns:ds="http://schemas.openxmlformats.org/officeDocument/2006/customXml" ds:itemID="{18685795-089C-4BBF-9A6E-98ADB5110635}">
   <ds:schemaRefs>
-    <ds:schemaRef ds:uri="http://schemas.microsoft.com/office/2006/metadata/contentType"/>
-    <ds:schemaRef ds:uri="http://schemas.microsoft.com/office/2006/metadata/properties/metaAttributes"/>
-    <ds:schemaRef ds:uri="http://www.w3.org/2001/XMLSchema"/>
-    <ds:schemaRef ds:uri="http://schemas.microsoft.com/office/2006/metadata/properties"/>
-    <ds:schemaRef ds:uri="http://schemas.openxmlformats.org/package/2006/metadata/core-properties"/>
-    <ds:schemaRef ds:uri="http://purl.org/dc/elements/1.1/"/>
-    <ds:schemaRef ds:uri="http://purl.org/dc/terms/"/>
-    <ds:schemaRef ds:uri="http://schemas.microsoft.com/internal/obd"/>
-    <ds:schemaRef ds:uri="http://schemas.microsoft.com/office/infopath/2007/PartnerControls"/>
+    <ds:schemaRef ds:uri="http://schemas.microsoft.com/sharepoint/v3/contenttype/forms"/>
   </ds:schemaRefs>
 </ds:datastoreItem>
 </file>
@@ -3945,9 +4046,17 @@
 </file>
 
 <file path=customXml/itemProps3.xml><?xml version="1.0" encoding="utf-8"?>
-<ds:datastoreItem xmlns:ds="http://schemas.openxmlformats.org/officeDocument/2006/customXml" ds:itemID="{18685795-089C-4BBF-9A6E-98ADB5110635}">
+<ds:datastoreItem xmlns:ds="http://schemas.openxmlformats.org/officeDocument/2006/customXml" ds:itemID="{EE62FD70-F521-444D-BEC7-ED1E52E39CAF}">
   <ds:schemaRefs>
-    <ds:schemaRef ds:uri="http://schemas.microsoft.com/sharepoint/v3/contenttype/forms"/>
+    <ds:schemaRef ds:uri="http://schemas.microsoft.com/office/2006/metadata/contentType"/>
+    <ds:schemaRef ds:uri="http://schemas.microsoft.com/office/2006/metadata/properties/metaAttributes"/>
+    <ds:schemaRef ds:uri="http://www.w3.org/2001/XMLSchema"/>
+    <ds:schemaRef ds:uri="http://schemas.microsoft.com/office/2006/metadata/properties"/>
+    <ds:schemaRef ds:uri="http://schemas.openxmlformats.org/package/2006/metadata/core-properties"/>
+    <ds:schemaRef ds:uri="http://purl.org/dc/elements/1.1/"/>
+    <ds:schemaRef ds:uri="http://purl.org/dc/terms/"/>
+    <ds:schemaRef ds:uri="http://schemas.microsoft.com/internal/obd"/>
+    <ds:schemaRef ds:uri="http://schemas.microsoft.com/office/infopath/2007/PartnerControls"/>
   </ds:schemaRefs>
 </ds:datastoreItem>
 </file>
</xml_diff>